<commit_message>
adding four acer laptops products in products.json
</commit_message>
<xml_diff>
--- a/images/electronics/laptops/ACER/all acer.docx
+++ b/images/electronics/laptops/ACER/all acer.docx
@@ -72,7 +72,23 @@
                 <w:sz w:val="26"/>
                 <w:szCs w:val="26"/>
               </w:rPr>
-              <w:t xml:space="preserve">Acer Nitro 5 AN515-58-525P Gaming Laptop |Core i5-12500H | NVIDIA GeForce RTX 3050 Laptop GPU | 15.6" FHD 144Hz IPS Display | 8GB DDR4 | 512GB </w:t>
+              <w:t>Acer Nitro 5 AN515-58-525P Gaming Laptop |Core i5-12500H | NVIDIA GeF</w:t>
+            </w:r>
+            <w:r>
+              <w:rPr>
+                <w:rFonts w:ascii="Leelawadee" w:hAnsi="Leelawadee" w:cs="Leelawadee"/>
+                <w:sz w:val="26"/>
+                <w:szCs w:val="26"/>
+              </w:rPr>
+              <w:t>orce RTX 3050 Laptop GPU | 15.6</w:t>
+            </w:r>
+            <w:r>
+              <w:rPr>
+                <w:rFonts w:ascii="Leelawadee" w:hAnsi="Leelawadee" w:cs="Leelawadee"/>
+                <w:sz w:val="26"/>
+                <w:szCs w:val="26"/>
+              </w:rPr>
+              <w:t xml:space="preserve"> FHD 144Hz IPS Display | 8GB DDR4 | 512GB </w:t>
             </w:r>
             <w:proofErr w:type="spellStart"/>
             <w:r>
@@ -210,7 +226,6 @@
                 <w:sz w:val="26"/>
                 <w:szCs w:val="26"/>
               </w:rPr>
-              <w:tab/>
               <w:t>: Black</w:t>
             </w:r>
           </w:p>
@@ -313,15 +328,14 @@
                 <w:sz w:val="26"/>
                 <w:szCs w:val="26"/>
               </w:rPr>
-              <w:t>: Installed Size</w:t>
-            </w:r>
-            <w:r>
-              <w:rPr>
-                <w:rFonts w:ascii="Leelawadee" w:hAnsi="Leelawadee" w:cs="Leelawadee"/>
-                <w:sz w:val="26"/>
-                <w:szCs w:val="26"/>
-              </w:rPr>
-              <w:tab/>
+              <w:t xml:space="preserve">: Installed Size </w:t>
+            </w:r>
+            <w:r>
+              <w:rPr>
+                <w:rFonts w:ascii="Leelawadee" w:hAnsi="Leelawadee" w:cs="Leelawadee"/>
+                <w:sz w:val="26"/>
+                <w:szCs w:val="26"/>
+              </w:rPr>
               <w:t>8GB</w:t>
             </w:r>
           </w:p>
@@ -759,7 +773,23 @@
                 <w:sz w:val="26"/>
                 <w:szCs w:val="26"/>
               </w:rPr>
-              <w:t xml:space="preserve">Acer Aspire 5 14 Slim Laptop | 14" WUXGA (1920 x 1200) IPS |Core i5-1335U | Intel Iris </w:t>
+              <w:t>Ac</w:t>
+            </w:r>
+            <w:r>
+              <w:rPr>
+                <w:rFonts w:ascii="Leelawadee" w:hAnsi="Leelawadee" w:cs="Leelawadee"/>
+                <w:sz w:val="26"/>
+                <w:szCs w:val="26"/>
+              </w:rPr>
+              <w:t>er Aspire 5 14 Slim Laptop | 14</w:t>
+            </w:r>
+            <w:r>
+              <w:rPr>
+                <w:rFonts w:ascii="Leelawadee" w:hAnsi="Leelawadee" w:cs="Leelawadee"/>
+                <w:sz w:val="26"/>
+                <w:szCs w:val="26"/>
+              </w:rPr>
+              <w:t xml:space="preserve"> WUXGA (1920 x 1200) IPS |Core i5-1335U | Intel Iris </w:t>
             </w:r>
             <w:proofErr w:type="spellStart"/>
             <w:r>
@@ -1942,6 +1972,14 @@
               </w:rPr>
               <w:t>Dominate the Game: With the 10th Gen Intel Core i5-10300H processor, your Nitro 5 is packed with incredible power for all your games</w:t>
             </w:r>
+            <w:r>
+              <w:rPr>
+                <w:rFonts w:ascii="Leelawadee" w:hAnsi="Leelawadee" w:cs="Leelawadee"/>
+                <w:sz w:val="26"/>
+                <w:szCs w:val="26"/>
+              </w:rPr>
+              <w:t>.</w:t>
+            </w:r>
           </w:p>
           <w:p>
             <w:pPr>
@@ -2201,15 +2239,7 @@
                 <w:sz w:val="26"/>
                 <w:szCs w:val="26"/>
               </w:rPr>
-              <w:t>; One-Year International Travelers Limited Warranty (ITW); Up to 11 hours of Battery Life</w:t>
-            </w:r>
-            <w:r>
-              <w:rPr>
-                <w:rFonts w:ascii="Leelawadee" w:hAnsi="Leelawadee" w:cs="Leelawadee"/>
-                <w:sz w:val="26"/>
-                <w:szCs w:val="26"/>
-              </w:rPr>
-              <w:t>.</w:t>
+              <w:t>; One-Year International Travelers Limited Warranty (ITW); Up to 11 hours of Battery Life.</w:t>
             </w:r>
           </w:p>
         </w:tc>
@@ -2271,7 +2301,25 @@
                 <w:sz w:val="26"/>
                 <w:szCs w:val="26"/>
               </w:rPr>
-              <w:t xml:space="preserve">Acer Nitro 5 AN515-58-527S Gaming Laptop | Intel Core i5-12500H | NVIDIA GeForce RTX 3060 Laptop GPU | 15.6" FHD 144Hz IPS Display | 16GB DDR4 | 512GB </w:t>
+              <w:t>Acer Nitro 5 AN515-58-527S Gaming Laptop | Intel Core i5-12500H | NVIDIA GeF</w:t>
+            </w:r>
+            <w:r>
+              <w:rPr>
+                <w:rFonts w:ascii="Leelawadee" w:hAnsi="Leelawadee" w:cs="Leelawadee"/>
+                <w:sz w:val="26"/>
+                <w:szCs w:val="26"/>
+              </w:rPr>
+              <w:t>orce RTX 3060 Laptop GPU | 15.6</w:t>
+            </w:r>
+            <w:bookmarkStart w:id="0" w:name="_GoBack"/>
+            <w:bookmarkEnd w:id="0"/>
+            <w:r>
+              <w:rPr>
+                <w:rFonts w:ascii="Leelawadee" w:hAnsi="Leelawadee" w:cs="Leelawadee"/>
+                <w:sz w:val="26"/>
+                <w:szCs w:val="26"/>
+              </w:rPr>
+              <w:t xml:space="preserve"> FHD 144Hz IPS Display | 16GB DDR4 | 512GB </w:t>
             </w:r>
             <w:proofErr w:type="spellStart"/>
             <w:r>
@@ -2982,15 +3030,7 @@
                 <w:sz w:val="26"/>
                 <w:szCs w:val="26"/>
               </w:rPr>
-              <w:t>; One-Year International Travelers Limited Warranty (ITW); Lithium Ion 57.5 Watt Hour Battery</w:t>
-            </w:r>
-            <w:r>
-              <w:rPr>
-                <w:rFonts w:ascii="Leelawadee" w:hAnsi="Leelawadee" w:cs="Leelawadee"/>
-                <w:sz w:val="26"/>
-                <w:szCs w:val="26"/>
-              </w:rPr>
-              <w:t xml:space="preserve">. </w:t>
+              <w:t xml:space="preserve">; One-Year International Travelers Limited Warranty (ITW); Lithium Ion 57.5 Watt Hour Battery. </w:t>
             </w:r>
           </w:p>
         </w:tc>
@@ -3790,15 +3830,7 @@
                 <w:sz w:val="26"/>
                 <w:szCs w:val="26"/>
               </w:rPr>
-              <w:t>You may switch Win 11 S mode to the regular Win 11 Version</w:t>
-            </w:r>
-            <w:r>
-              <w:rPr>
-                <w:rFonts w:ascii="Leelawadee" w:hAnsi="Leelawadee" w:cs="Leelawadee"/>
-                <w:sz w:val="26"/>
-                <w:szCs w:val="26"/>
-              </w:rPr>
-              <w:t>.</w:t>
+              <w:t>You may switch Win 11 S mode to the regular Win 11 Version.</w:t>
             </w:r>
           </w:p>
         </w:tc>
@@ -4584,15 +4616,7 @@
                 <w:sz w:val="26"/>
                 <w:szCs w:val="26"/>
               </w:rPr>
-              <w:t>; Steel Gray; 65 AC Adapter, free 32GB USB Drive</w:t>
-            </w:r>
-            <w:r>
-              <w:rPr>
-                <w:rFonts w:ascii="Leelawadee" w:hAnsi="Leelawadee" w:cs="Leelawadee"/>
-                <w:sz w:val="26"/>
-                <w:szCs w:val="26"/>
-              </w:rPr>
-              <w:t>.</w:t>
+              <w:t>; Steel Gray; 65 AC Adapter, free 32GB USB Drive.</w:t>
             </w:r>
           </w:p>
         </w:tc>
@@ -5571,15 +5595,7 @@
                 <w:sz w:val="26"/>
                 <w:szCs w:val="26"/>
               </w:rPr>
-              <w:t xml:space="preserve"> USB Card.</w:t>
-            </w:r>
-            <w:r>
-              <w:rPr>
-                <w:rFonts w:ascii="Leelawadee" w:hAnsi="Leelawadee" w:cs="Leelawadee"/>
-                <w:sz w:val="26"/>
-                <w:szCs w:val="26"/>
-              </w:rPr>
-              <w:t xml:space="preserve"> </w:t>
+              <w:t xml:space="preserve"> USB Card. </w:t>
             </w:r>
           </w:p>
         </w:tc>
@@ -7224,15 +7240,7 @@
                 <w:sz w:val="26"/>
                 <w:szCs w:val="26"/>
               </w:rPr>
-              <w:t xml:space="preserve"> Windows 11 Home, 64-bit, English</w:t>
-            </w:r>
-            <w:r>
-              <w:rPr>
-                <w:rFonts w:ascii="Leelawadee" w:hAnsi="Leelawadee" w:cs="Leelawadee"/>
-                <w:sz w:val="26"/>
-                <w:szCs w:val="26"/>
-              </w:rPr>
-              <w:t>.</w:t>
+              <w:t xml:space="preserve"> Windows 11 Home, 64-bit, English.</w:t>
             </w:r>
           </w:p>
         </w:tc>
@@ -11220,8 +11228,6 @@
               </w:rPr>
               <w:t xml:space="preserve"> </w:t>
             </w:r>
-            <w:bookmarkStart w:id="0" w:name="_GoBack"/>
-            <w:bookmarkEnd w:id="0"/>
             <w:r>
               <w:rPr>
                 <w:rFonts w:ascii="Leelawadee" w:hAnsi="Leelawadee" w:cs="Leelawadee"/>
@@ -12429,7 +12435,7 @@
 </file>
 
 <file path=customXml/itemProps1.xml><?xml version="1.0" encoding="utf-8"?>
-<ds:datastoreItem xmlns:ds="http://schemas.openxmlformats.org/officeDocument/2006/customXml" ds:itemID="{BF917288-1B91-4E5E-AEED-B0AF366B4F10}">
+<ds:datastoreItem xmlns:ds="http://schemas.openxmlformats.org/officeDocument/2006/customXml" ds:itemID="{A4ABEC52-EA5D-4383-AB3D-F14B5001EBF0}">
   <ds:schemaRefs>
     <ds:schemaRef ds:uri="http://schemas.openxmlformats.org/officeDocument/2006/bibliography"/>
   </ds:schemaRefs>

</xml_diff>

<commit_message>
Add class has-childs-category dynamic by javascript in category item div in category page
</commit_message>
<xml_diff>
--- a/images/electronics/laptops/ACER/all acer.docx
+++ b/images/electronics/laptops/ACER/all acer.docx
@@ -2311,8 +2311,6 @@
               </w:rPr>
               <w:t>orce RTX 3060 Laptop GPU | 15.6</w:t>
             </w:r>
-            <w:bookmarkStart w:id="0" w:name="_GoBack"/>
-            <w:bookmarkEnd w:id="0"/>
             <w:r>
               <w:rPr>
                 <w:rFonts w:ascii="Leelawadee" w:hAnsi="Leelawadee" w:cs="Leelawadee"/>
@@ -3086,7 +3084,23 @@
                 <w:sz w:val="26"/>
                 <w:szCs w:val="26"/>
               </w:rPr>
-              <w:t xml:space="preserve">Acer Aspire Slim Laptop for Business Student, 15.6'' FHD Display, Intel Celeron N Series Processor, 12GB RAM 256GB SSD, </w:t>
+              <w:t>Acer Aspire Slim Lap</w:t>
+            </w:r>
+            <w:r>
+              <w:rPr>
+                <w:rFonts w:ascii="Leelawadee" w:hAnsi="Leelawadee" w:cs="Leelawadee"/>
+                <w:sz w:val="26"/>
+                <w:szCs w:val="26"/>
+              </w:rPr>
+              <w:t>top for Business Student, 15.6'</w:t>
+            </w:r>
+            <w:r>
+              <w:rPr>
+                <w:rFonts w:ascii="Leelawadee" w:hAnsi="Leelawadee" w:cs="Leelawadee"/>
+                <w:sz w:val="26"/>
+                <w:szCs w:val="26"/>
+              </w:rPr>
+              <w:t xml:space="preserve"> FHD Display, Intel Celeron N Series Processor, 12GB RAM 256GB SSD, </w:t>
             </w:r>
             <w:proofErr w:type="spellStart"/>
             <w:r>
@@ -3484,16 +3498,7 @@
                 <w:sz w:val="26"/>
                 <w:szCs w:val="26"/>
               </w:rPr>
-              <w:t xml:space="preserve">Intel Celeron N4500 </w:t>
-            </w:r>
-            <w:proofErr w:type="spellStart"/>
-            <w:r>
-              <w:rPr>
-                <w:rFonts w:ascii="Leelawadee" w:hAnsi="Leelawadee" w:cs="Leelawadee"/>
-                <w:sz w:val="26"/>
-                <w:szCs w:val="26"/>
-              </w:rPr>
-              <w:t>Processor</w:t>
+              <w:t>Intel Celeron N4500 Processor</w:t>
             </w:r>
             <w:r>
               <w:rPr>
@@ -3501,8 +3506,9 @@
                 <w:sz w:val="26"/>
                 <w:szCs w:val="26"/>
               </w:rPr>
-              <w:t>】</w:t>
-            </w:r>
+              <w:t xml:space="preserve"> </w:t>
+            </w:r>
+            <w:proofErr w:type="gramStart"/>
             <w:r>
               <w:rPr>
                 <w:rFonts w:ascii="Leelawadee" w:hAnsi="Leelawadee" w:cs="Leelawadee"/>
@@ -3511,7 +3517,7 @@
               </w:rPr>
               <w:t>An</w:t>
             </w:r>
-            <w:proofErr w:type="spellEnd"/>
+            <w:proofErr w:type="gramEnd"/>
             <w:r>
               <w:rPr>
                 <w:rFonts w:ascii="Leelawadee" w:hAnsi="Leelawadee" w:cs="Leelawadee"/>
@@ -3891,7 +3897,23 @@
                 <w:sz w:val="26"/>
                 <w:szCs w:val="26"/>
               </w:rPr>
-              <w:t>Acer 2023 Laptop | Aspire 5 | 15.6" 1920 x 1080 LED-Backlit | Intel Core i5-1335U 10-Core | 16GB LPDDR5 | 512GB SSD | Windows 11 Pro | Wi-Fi 6E - Backlit Keyboard - 1080p FHD Camera - Steel Gray</w:t>
+              <w:t>Ace</w:t>
+            </w:r>
+            <w:r>
+              <w:rPr>
+                <w:rFonts w:ascii="Leelawadee" w:hAnsi="Leelawadee" w:cs="Leelawadee"/>
+                <w:sz w:val="26"/>
+                <w:szCs w:val="26"/>
+              </w:rPr>
+              <w:t>r 2023 Laptop | Aspire 5 | 15.6’</w:t>
+            </w:r>
+            <w:r>
+              <w:rPr>
+                <w:rFonts w:ascii="Leelawadee" w:hAnsi="Leelawadee" w:cs="Leelawadee"/>
+                <w:sz w:val="26"/>
+                <w:szCs w:val="26"/>
+              </w:rPr>
+              <w:t xml:space="preserve"> 1920 x 1080 LED-Backlit | Intel Core i5-1335U 10-Core | 16GB LPDDR5 | 512GB SSD | Windows 11 Pro | Wi-Fi 6E - Backlit Keyboard - 1080p FHD Camera - Steel Gray</w:t>
             </w:r>
           </w:p>
         </w:tc>
@@ -4678,7 +4700,15 @@
                 <w:sz w:val="26"/>
                 <w:szCs w:val="26"/>
               </w:rPr>
-              <w:t xml:space="preserve">acer 2022 Nitro 5 17.3" FHD 144Hz FHD IPS Gaming Laptop, Intel Core i5-12500H Processor, 16GB RAM, 1TB </w:t>
+              <w:t>acer 2022 Nitro 5 17.3’</w:t>
+            </w:r>
+            <w:r>
+              <w:rPr>
+                <w:rFonts w:ascii="Leelawadee" w:hAnsi="Leelawadee" w:cs="Leelawadee"/>
+                <w:sz w:val="26"/>
+                <w:szCs w:val="26"/>
+              </w:rPr>
+              <w:t xml:space="preserve"> FHD 144Hz FHD IPS Gaming Laptop, Intel Core i5-12500H Processor, 16GB RAM, 1TB </w:t>
             </w:r>
             <w:proofErr w:type="spellStart"/>
             <w:r>
@@ -5651,7 +5681,15 @@
                 <w:sz w:val="26"/>
                 <w:szCs w:val="26"/>
               </w:rPr>
-              <w:t xml:space="preserve">acer 2022 Nitro 5 17.3" FHD 144Hz IPS Gaming Laptop, Intel Core i5-12500H, 16GB RAM, 512GB </w:t>
+              <w:t>acer 2022 Nitro 5 17.3’</w:t>
+            </w:r>
+            <w:r>
+              <w:rPr>
+                <w:rFonts w:ascii="Leelawadee" w:hAnsi="Leelawadee" w:cs="Leelawadee"/>
+                <w:sz w:val="26"/>
+                <w:szCs w:val="26"/>
+              </w:rPr>
+              <w:t xml:space="preserve"> FHD 144Hz IPS Gaming Laptop, Intel Core i5-12500H, 16GB RAM, 512GB </w:t>
             </w:r>
             <w:proofErr w:type="spellStart"/>
             <w:r>
@@ -6613,7 +6651,23 @@
                 <w:sz w:val="26"/>
                 <w:szCs w:val="26"/>
               </w:rPr>
-              <w:t xml:space="preserve">acer Aspire 5 Business Laptop, 17.3" Full HD IPS Display, 11th Gen Intel Core i7-1165G7, Intel Iris </w:t>
+              <w:t>acer</w:t>
+            </w:r>
+            <w:r>
+              <w:rPr>
+                <w:rFonts w:ascii="Leelawadee" w:hAnsi="Leelawadee" w:cs="Leelawadee"/>
+                <w:sz w:val="26"/>
+                <w:szCs w:val="26"/>
+              </w:rPr>
+              <w:t xml:space="preserve"> Aspire 5 Business Laptop, 17.3’</w:t>
+            </w:r>
+            <w:r>
+              <w:rPr>
+                <w:rFonts w:ascii="Leelawadee" w:hAnsi="Leelawadee" w:cs="Leelawadee"/>
+                <w:sz w:val="26"/>
+                <w:szCs w:val="26"/>
+              </w:rPr>
+              <w:t xml:space="preserve"> Full HD IPS Display, 11th Gen Intel Core i7-1165G7, Intel Iris </w:t>
             </w:r>
             <w:proofErr w:type="spellStart"/>
             <w:r>
@@ -7023,6 +7077,7 @@
               </w:rPr>
               <w:t>DESCRIPTION</w:t>
             </w:r>
+            <w:bookmarkStart w:id="0" w:name="_GoBack"/>
           </w:p>
           <w:p>
             <w:pPr>
@@ -7242,6 +7297,7 @@
               </w:rPr>
               <w:t xml:space="preserve"> Windows 11 Home, 64-bit, English.</w:t>
             </w:r>
+            <w:bookmarkEnd w:id="0"/>
           </w:p>
         </w:tc>
       </w:tr>
@@ -12435,7 +12491,7 @@
 </file>
 
 <file path=customXml/itemProps1.xml><?xml version="1.0" encoding="utf-8"?>
-<ds:datastoreItem xmlns:ds="http://schemas.openxmlformats.org/officeDocument/2006/customXml" ds:itemID="{A4ABEC52-EA5D-4383-AB3D-F14B5001EBF0}">
+<ds:datastoreItem xmlns:ds="http://schemas.openxmlformats.org/officeDocument/2006/customXml" ds:itemID="{B76564CA-84EE-496E-BD21-9CD1E40D0A24}">
   <ds:schemaRefs>
     <ds:schemaRef ds:uri="http://schemas.openxmlformats.org/officeDocument/2006/bibliography"/>
   </ds:schemaRefs>

</xml_diff>

<commit_message>
Adding six acer laptops products in products.json
</commit_message>
<xml_diff>
--- a/images/electronics/laptops/ACER/all acer.docx
+++ b/images/electronics/laptops/ACER/all acer.docx
@@ -7077,7 +7077,6 @@
               </w:rPr>
               <w:t>DESCRIPTION</w:t>
             </w:r>
-            <w:bookmarkStart w:id="0" w:name="_GoBack"/>
           </w:p>
           <w:p>
             <w:pPr>
@@ -7297,7 +7296,6 @@
               </w:rPr>
               <w:t xml:space="preserve"> Windows 11 Home, 64-bit, English.</w:t>
             </w:r>
-            <w:bookmarkEnd w:id="0"/>
           </w:p>
         </w:tc>
       </w:tr>
@@ -7358,7 +7356,15 @@
                 <w:sz w:val="26"/>
                 <w:szCs w:val="26"/>
               </w:rPr>
-              <w:t xml:space="preserve">acer Aspire 3 Touchscreen 15.6" FHD Laptop 2023 Newest, 16GB LPDDR5 1TB SSD, AMD Ryzen 5 7520U Quad-Core Processor, </w:t>
+              <w:t>acer Aspire 3 Touchscreen 15.6’</w:t>
+            </w:r>
+            <w:r>
+              <w:rPr>
+                <w:rFonts w:ascii="Leelawadee" w:hAnsi="Leelawadee" w:cs="Leelawadee"/>
+                <w:sz w:val="26"/>
+                <w:szCs w:val="26"/>
+              </w:rPr>
+              <w:t xml:space="preserve"> FHD Laptop 2023 Newest, 16GB LPDDR5 1TB SSD, AMD Ryzen 5 7520U Quad-Core Processor, </w:t>
             </w:r>
             <w:proofErr w:type="spellStart"/>
             <w:r>
@@ -8114,7 +8120,15 @@
                 <w:sz w:val="26"/>
                 <w:szCs w:val="26"/>
               </w:rPr>
-              <w:t>Acer Swift X 14" 2.2K (2240x1440) IPS Laptop 2023 | Intel i7-1260P 12-Core | NVIDIA GeForce RTX 3050Ti | Backlit Keyboard | Fingerprint | Thunderbolt 4 | Wi-Fi 6E | 16GB LPDDR5 2TB SSD | Win11 Pro.</w:t>
+              <w:t>Acer Swift X 14’</w:t>
+            </w:r>
+            <w:r>
+              <w:rPr>
+                <w:rFonts w:ascii="Leelawadee" w:hAnsi="Leelawadee" w:cs="Leelawadee"/>
+                <w:sz w:val="26"/>
+                <w:szCs w:val="26"/>
+              </w:rPr>
+              <w:t xml:space="preserve"> 2.2K (2240x1440) IPS Laptop 2023 | Intel i7-1260P 12-Core | NVIDIA GeForce RTX 3050Ti | Backlit Keyboard | Fingerprint | Thunderbolt 4 | Wi-Fi 6E | 16GB LPDDR5 2TB SSD | Win11 Pro.</w:t>
             </w:r>
           </w:p>
         </w:tc>
@@ -8932,7 +8946,23 @@
                 <w:sz w:val="26"/>
                 <w:szCs w:val="26"/>
               </w:rPr>
-              <w:t xml:space="preserve"> P4 14 P414-53 TMP414-53-785A 14" Notebook - WUXGA - 1920 x 1200 - Intel Core i7 13th Gen i7-1355U </w:t>
+              <w:t xml:space="preserve"> </w:t>
+            </w:r>
+            <w:r>
+              <w:rPr>
+                <w:rFonts w:ascii="Leelawadee" w:hAnsi="Leelawadee" w:cs="Leelawadee"/>
+                <w:sz w:val="26"/>
+                <w:szCs w:val="26"/>
+              </w:rPr>
+              <w:t>P4 14 P414-53 TMP414-53-785A 14’</w:t>
+            </w:r>
+            <w:r>
+              <w:rPr>
+                <w:rFonts w:ascii="Leelawadee" w:hAnsi="Leelawadee" w:cs="Leelawadee"/>
+                <w:sz w:val="26"/>
+                <w:szCs w:val="26"/>
+              </w:rPr>
+              <w:t xml:space="preserve"> Notebook - WUXGA - 1920 x 1200 - Intel Core i7 13th Gen i7-1355U </w:t>
             </w:r>
             <w:proofErr w:type="spellStart"/>
             <w:r>
@@ -9524,7 +9554,15 @@
                 <w:szCs w:val="26"/>
               </w:rPr>
               <w:lastRenderedPageBreak/>
-              <w:t>DDR4 | 1TB SSD | 15.6" 1920 x 1080 144 Hz | Win11 Pro - Backlit Keyboard - Shale Black</w:t>
+              <w:t>DDR4 | 1TB SSD | 15.6’</w:t>
+            </w:r>
+            <w:r>
+              <w:rPr>
+                <w:rFonts w:ascii="Leelawadee" w:hAnsi="Leelawadee" w:cs="Leelawadee"/>
+                <w:sz w:val="26"/>
+                <w:szCs w:val="26"/>
+              </w:rPr>
+              <w:t xml:space="preserve"> 1920 x 1080 144 Hz | Win11 Pro - Backlit Keyboard - Shale Black</w:t>
             </w:r>
           </w:p>
         </w:tc>
@@ -10248,7 +10286,15 @@
                 <w:sz w:val="26"/>
                 <w:szCs w:val="26"/>
               </w:rPr>
-              <w:t xml:space="preserve">acer Aspire 3 14" FHD Lightweight Laptop, AMD Ryzen 5 7520U Quad-Core Processor, 8GB LPDDR5 1TB SSD, Backlit KB, </w:t>
+              <w:t>acer Aspire 3 14’</w:t>
+            </w:r>
+            <w:r>
+              <w:rPr>
+                <w:rFonts w:ascii="Leelawadee" w:hAnsi="Leelawadee" w:cs="Leelawadee"/>
+                <w:sz w:val="26"/>
+                <w:szCs w:val="26"/>
+              </w:rPr>
+              <w:t xml:space="preserve"> FHD Lightweight Laptop, AMD Ryzen 5 7520U Quad-Core Processor, 8GB LPDDR5 1TB SSD, Backlit KB, </w:t>
             </w:r>
             <w:proofErr w:type="spellStart"/>
             <w:r>
@@ -10998,7 +11044,23 @@
                 <w:sz w:val="26"/>
                 <w:szCs w:val="26"/>
               </w:rPr>
-              <w:t xml:space="preserve">acer 2023 Aspire 5 Slim Laptop 15.6" IPS FHD, AMD Ryzen 5 5500U 6 core (Beat i7-1160G7, up to 4GHz), 16GB RAM 512GB </w:t>
+              <w:t xml:space="preserve">acer 2023 Aspire 5 Slim Laptop </w:t>
+            </w:r>
+            <w:r>
+              <w:rPr>
+                <w:rFonts w:ascii="Leelawadee" w:hAnsi="Leelawadee" w:cs="Leelawadee"/>
+                <w:sz w:val="26"/>
+                <w:szCs w:val="26"/>
+              </w:rPr>
+              <w:t>15.6’</w:t>
+            </w:r>
+            <w:r>
+              <w:rPr>
+                <w:rFonts w:ascii="Leelawadee" w:hAnsi="Leelawadee" w:cs="Leelawadee"/>
+                <w:sz w:val="26"/>
+                <w:szCs w:val="26"/>
+              </w:rPr>
+              <w:t xml:space="preserve"> IPS FHD, AMD Ryzen 5 5500U 6 core (Beat i7-1160G7, up to 4GHz), 16GB RAM 512GB </w:t>
             </w:r>
             <w:proofErr w:type="spellStart"/>
             <w:r>
@@ -11210,7 +11272,17 @@
                 <w:sz w:val="26"/>
                 <w:szCs w:val="26"/>
               </w:rPr>
-              <w:t xml:space="preserve">Installed Size </w:t>
+              <w:t>Inst</w:t>
+            </w:r>
+            <w:bookmarkStart w:id="0" w:name="_GoBack"/>
+            <w:bookmarkEnd w:id="0"/>
+            <w:r>
+              <w:rPr>
+                <w:rFonts w:ascii="Leelawadee" w:hAnsi="Leelawadee" w:cs="Leelawadee"/>
+                <w:sz w:val="26"/>
+                <w:szCs w:val="26"/>
+              </w:rPr>
+              <w:t xml:space="preserve">alled Size </w:t>
             </w:r>
             <w:r>
               <w:rPr>
@@ -12491,7 +12563,7 @@
 </file>
 
 <file path=customXml/itemProps1.xml><?xml version="1.0" encoding="utf-8"?>
-<ds:datastoreItem xmlns:ds="http://schemas.openxmlformats.org/officeDocument/2006/customXml" ds:itemID="{B76564CA-84EE-496E-BD21-9CD1E40D0A24}">
+<ds:datastoreItem xmlns:ds="http://schemas.openxmlformats.org/officeDocument/2006/customXml" ds:itemID="{42EB3AE3-DE2F-45C4-96D3-5F39B98006D7}">
   <ds:schemaRefs>
     <ds:schemaRef ds:uri="http://schemas.openxmlformats.org/officeDocument/2006/bibliography"/>
   </ds:schemaRefs>

</xml_diff>

<commit_message>
Paste Rephrased data of asus laptops
</commit_message>
<xml_diff>
--- a/images/electronics/laptops/ACER/all acer.docx
+++ b/images/electronics/laptops/ACER/all acer.docx
@@ -90,7 +90,15 @@
                 <w:sz w:val="26"/>
                 <w:szCs w:val="26"/>
               </w:rPr>
-              <w:t xml:space="preserve"> Gen 4 SSD. Additional highlights include Killer Wi-Fi 6 connectivity and a backlit keyboard, all in a sleek black design.</w:t>
+              <w:t xml:space="preserve"> Gen 4 SSD. Additional highlights include Killer Wi-Fi 6 connectivity and a backlit keyboa</w:t>
+            </w:r>
+            <w:r>
+              <w:rPr>
+                <w:rFonts w:ascii="Leelawadee" w:hAnsi="Leelawadee" w:cs="Leelawadee"/>
+                <w:sz w:val="26"/>
+                <w:szCs w:val="26"/>
+              </w:rPr>
+              <w:t>rd, all in a sleek black design</w:t>
             </w:r>
           </w:p>
         </w:tc>
@@ -1475,7 +1483,15 @@
                 <w:sz w:val="26"/>
                 <w:szCs w:val="26"/>
               </w:rPr>
-              <w:t xml:space="preserve"> SSD, Intel Wi-Fi 6 connectivity, and a backlit keyboard for enhanced usability.</w:t>
+              <w:t xml:space="preserve"> SSD, Intel Wi-Fi 6 connectivity, and a backlit </w:t>
+            </w:r>
+            <w:r>
+              <w:rPr>
+                <w:rFonts w:ascii="Leelawadee" w:hAnsi="Leelawadee" w:cs="Leelawadee"/>
+                <w:sz w:val="26"/>
+                <w:szCs w:val="26"/>
+              </w:rPr>
+              <w:t>keyboard for enhanced usability</w:t>
             </w:r>
           </w:p>
         </w:tc>
@@ -2241,7 +2257,15 @@
                 <w:sz w:val="26"/>
                 <w:szCs w:val="26"/>
               </w:rPr>
-              <w:t xml:space="preserve"> Gen 4 SSD, Killer Wi-Fi 6 for fast connectivity, and an RGB backlit keyboard for a customizable gaming experience.</w:t>
+              <w:t xml:space="preserve"> Gen 4 SSD, Killer Wi-Fi 6 for fast connectivity, and an RGB backlit keyboard for a</w:t>
+            </w:r>
+            <w:r>
+              <w:rPr>
+                <w:rFonts w:ascii="Leelawadee" w:hAnsi="Leelawadee" w:cs="Leelawadee"/>
+                <w:sz w:val="26"/>
+                <w:szCs w:val="26"/>
+              </w:rPr>
+              <w:t xml:space="preserve"> customizable gaming experience</w:t>
             </w:r>
           </w:p>
         </w:tc>
@@ -2946,7 +2970,15 @@
                 <w:sz w:val="26"/>
                 <w:szCs w:val="26"/>
               </w:rPr>
-              <w:t>Acer Aspire Slim Laptop for Business and Students features a 15.6 Full HD display, powered by an Intel Celeron N Series processor. It comes with 12GB RAM, a 256GB SSD, and includes Wi-Fi, a webcam, RJ-45 Ethernet, USB Type-A &amp; Type-C ports. Running on Windows 11, it also comes with a 1-year subscription to Microsoft 365 and includes a mousepad.</w:t>
+              <w:t>Acer Aspire Slim Laptop for Business and Students features a 15.6 Full HD display, powered by an Intel Celeron N Series processor. It comes with 12GB RAM, a 256GB SSD, and includes Wi-Fi, a webcam, RJ-45 Ethernet, USB Type-A &amp; Type-C ports. Running on Windows 11, it also comes with a 1-year subscription to Micros</w:t>
+            </w:r>
+            <w:r>
+              <w:rPr>
+                <w:rFonts w:ascii="Leelawadee" w:hAnsi="Leelawadee" w:cs="Leelawadee"/>
+                <w:sz w:val="26"/>
+                <w:szCs w:val="26"/>
+              </w:rPr>
+              <w:t>oft 365 and includes a mousepad</w:t>
             </w:r>
           </w:p>
         </w:tc>
@@ -3495,7 +3527,15 @@
                 <w:sz w:val="26"/>
                 <w:szCs w:val="26"/>
               </w:rPr>
-              <w:t>Acer 2023 Laptop | Aspire 5 | 15.6 LED-Backlit Display with a resolution of 1920 x 1080 | Intel Core i5-1335U 10-Core Processor | 16GB LPDDR5 RAM | 512GB SSD | Windows 11 Pro | Wi-Fi 6E | Backlit Keyboard | 1080p FHD Camera | Steel Gray.</w:t>
+              <w:t xml:space="preserve">Acer 2023 Laptop | Aspire 5 | 15.6 LED-Backlit Display with a resolution of 1920 x 1080 | Intel Core i5-1335U 10-Core Processor | 16GB LPDDR5 RAM | 512GB SSD | Windows 11 Pro | Wi-Fi 6E | Backlit Keyboard </w:t>
+            </w:r>
+            <w:r>
+              <w:rPr>
+                <w:rFonts w:ascii="Leelawadee" w:hAnsi="Leelawadee" w:cs="Leelawadee"/>
+                <w:sz w:val="26"/>
+                <w:szCs w:val="26"/>
+              </w:rPr>
+              <w:t>| 1080p FHD Camera | Steel Gray</w:t>
             </w:r>
           </w:p>
         </w:tc>
@@ -4033,16 +4073,6 @@
                 <w:szCs w:val="26"/>
               </w:rPr>
             </w:pPr>
-          </w:p>
-          <w:p>
-            <w:pPr>
-              <w:spacing w:line="276" w:lineRule="auto"/>
-              <w:rPr>
-                <w:rFonts w:ascii="Leelawadee" w:hAnsi="Leelawadee" w:cs="Leelawadee"/>
-                <w:sz w:val="26"/>
-                <w:szCs w:val="26"/>
-              </w:rPr>
-            </w:pPr>
             <w:r>
               <w:rPr>
                 <w:rFonts w:ascii="Leelawadee" w:hAnsi="Leelawadee" w:cs="Leelawadee"/>
@@ -4058,17 +4088,25 @@
                 <w:sz w:val="26"/>
                 <w:szCs w:val="26"/>
               </w:rPr>
+              <w:t>Whr</w:t>
+            </w:r>
+            <w:proofErr w:type="spellEnd"/>
+            <w:r>
+              <w:rPr>
+                <w:rFonts w:ascii="Leelawadee" w:hAnsi="Leelawadee" w:cs="Leelawadee"/>
+                <w:sz w:val="26"/>
+                <w:szCs w:val="26"/>
+              </w:rPr>
+              <w:t xml:space="preserve"> 3-cell lithium-ion battery, and dimensions of 14.21 x 9.30 x 0.70 </w:t>
+            </w:r>
+            <w:r>
+              <w:rPr>
+                <w:rFonts w:ascii="Leelawadee" w:hAnsi="Leelawadee" w:cs="Leelawadee"/>
+                <w:sz w:val="26"/>
+                <w:szCs w:val="26"/>
+              </w:rPr>
               <w:lastRenderedPageBreak/>
-              <w:t>Whr</w:t>
-            </w:r>
-            <w:proofErr w:type="spellEnd"/>
-            <w:r>
-              <w:rPr>
-                <w:rFonts w:ascii="Leelawadee" w:hAnsi="Leelawadee" w:cs="Leelawadee"/>
-                <w:sz w:val="26"/>
-                <w:szCs w:val="26"/>
-              </w:rPr>
-              <w:t xml:space="preserve"> 3-cell lithium-ion battery, and dimensions of 14.21 x 9.30 x 0.70 inches, weighing 3.92 lbs. It features a sleek steel gray design, includes a 65W AC adapter, and a complimentary 32GB USB drive.</w:t>
+              <w:t>inches, weighing 3.92 lbs. It features a sleek steel gray design, includes a 65W AC adapter, and a complimentary 32GB USB drive.</w:t>
             </w:r>
           </w:p>
         </w:tc>
@@ -4148,7 +4186,15 @@
                 <w:sz w:val="26"/>
                 <w:szCs w:val="26"/>
               </w:rPr>
-              <w:t xml:space="preserve"> SSD | Backlit Keyboard | NVIDIA GeForce RTX 3050 Graphics | Windows 11 | Black | Includes 32GB USB Card.</w:t>
+              <w:t xml:space="preserve"> SSD | Backlit Keyboard | NVIDIA GeForce RTX 3050 Graphics | Windows 11 |</w:t>
+            </w:r>
+            <w:r>
+              <w:rPr>
+                <w:rFonts w:ascii="Leelawadee" w:hAnsi="Leelawadee" w:cs="Leelawadee"/>
+                <w:sz w:val="26"/>
+                <w:szCs w:val="26"/>
+              </w:rPr>
+              <w:t xml:space="preserve"> Black | Includes 32GB USB Card</w:t>
             </w:r>
           </w:p>
         </w:tc>
@@ -4698,6 +4744,22 @@
                 <w:szCs w:val="26"/>
               </w:rPr>
             </w:pPr>
+            <w:r>
+              <w:rPr>
+                <w:rFonts w:ascii="Leelawadee" w:eastAsia="MS Gothic" w:hAnsi="Leelawadee" w:cs="Leelawadee"/>
+                <w:sz w:val="26"/>
+                <w:szCs w:val="26"/>
+              </w:rPr>
+              <w:t>Backlit Keyboard:</w:t>
+            </w:r>
+            <w:r>
+              <w:rPr>
+                <w:rFonts w:ascii="Leelawadee" w:eastAsia="MS Gothic" w:hAnsi="Leelawadee" w:cs="Leelawadee"/>
+                <w:sz w:val="26"/>
+                <w:szCs w:val="26"/>
+              </w:rPr>
+              <w:t xml:space="preserve"> Enjoy comfortable and precise typing, even in low-light conditions.</w:t>
+            </w:r>
           </w:p>
           <w:p>
             <w:pPr>
@@ -4715,15 +4777,23 @@
                 <w:sz w:val="26"/>
                 <w:szCs w:val="26"/>
               </w:rPr>
-              <w:t>Backlit Keyboard:</w:t>
-            </w:r>
-            <w:r>
-              <w:rPr>
-                <w:rFonts w:ascii="Leelawadee" w:eastAsia="MS Gothic" w:hAnsi="Leelawadee" w:cs="Leelawadee"/>
-                <w:sz w:val="26"/>
-                <w:szCs w:val="26"/>
-              </w:rPr>
-              <w:t xml:space="preserve"> Enjoy comfortable and precise typing, even in low-</w:t>
+              <w:t>N</w:t>
+            </w:r>
+            <w:r>
+              <w:rPr>
+                <w:rFonts w:ascii="Leelawadee" w:eastAsia="MS Gothic" w:hAnsi="Leelawadee" w:cs="Leelawadee"/>
+                <w:sz w:val="26"/>
+                <w:szCs w:val="26"/>
+              </w:rPr>
+              <w:t>VIDIA GeForce RTX 3050 Graphics:</w:t>
+            </w:r>
+            <w:r>
+              <w:rPr>
+                <w:rFonts w:ascii="Leelawadee" w:eastAsia="MS Gothic" w:hAnsi="Leelawadee" w:cs="Leelawadee"/>
+                <w:sz w:val="26"/>
+                <w:szCs w:val="26"/>
+              </w:rPr>
+              <w:t xml:space="preserve"> With 4GB GDDR6 shared video </w:t>
             </w:r>
             <w:r>
               <w:rPr>
@@ -4732,42 +4802,7 @@
                 <w:szCs w:val="26"/>
               </w:rPr>
               <w:lastRenderedPageBreak/>
-              <w:t>light conditions.</w:t>
-            </w:r>
-          </w:p>
-          <w:p>
-            <w:pPr>
-              <w:spacing w:line="276" w:lineRule="auto"/>
-              <w:jc w:val="both"/>
-              <w:rPr>
-                <w:rFonts w:ascii="Leelawadee" w:eastAsia="MS Gothic" w:hAnsi="Leelawadee" w:cs="Leelawadee"/>
-                <w:sz w:val="26"/>
-                <w:szCs w:val="26"/>
-              </w:rPr>
-            </w:pPr>
-            <w:r>
-              <w:rPr>
-                <w:rFonts w:ascii="Leelawadee" w:eastAsia="MS Gothic" w:hAnsi="Leelawadee" w:cs="Leelawadee"/>
-                <w:sz w:val="26"/>
-                <w:szCs w:val="26"/>
-              </w:rPr>
-              <w:t>N</w:t>
-            </w:r>
-            <w:r>
-              <w:rPr>
-                <w:rFonts w:ascii="Leelawadee" w:eastAsia="MS Gothic" w:hAnsi="Leelawadee" w:cs="Leelawadee"/>
-                <w:sz w:val="26"/>
-                <w:szCs w:val="26"/>
-              </w:rPr>
-              <w:t>VIDIA GeForce RTX 3050 Graphics:</w:t>
-            </w:r>
-            <w:r>
-              <w:rPr>
-                <w:rFonts w:ascii="Leelawadee" w:eastAsia="MS Gothic" w:hAnsi="Leelawadee" w:cs="Leelawadee"/>
-                <w:sz w:val="26"/>
-                <w:szCs w:val="26"/>
-              </w:rPr>
-              <w:t xml:space="preserve"> With 4GB GDDR6 shared video memory, this graphics card provides excellent image quality for web browsing, movies, basic photo editing, and casual gaming.</w:t>
+              <w:t>memory, this graphics card provides excellent image quality for web browsing, movies, basic photo editing, and casual gaming.</w:t>
             </w:r>
           </w:p>
           <w:p>
@@ -5375,16 +5410,14 @@
                 <w:szCs w:val="26"/>
               </w:rPr>
             </w:pPr>
-          </w:p>
-          <w:p>
-            <w:pPr>
-              <w:spacing w:line="276" w:lineRule="auto"/>
-              <w:rPr>
-                <w:rFonts w:ascii="Leelawadee" w:eastAsia="MS Gothic" w:hAnsi="Leelawadee" w:cs="Leelawadee"/>
-                <w:sz w:val="26"/>
-                <w:szCs w:val="26"/>
-              </w:rPr>
-            </w:pPr>
+            <w:r>
+              <w:rPr>
+                <w:rFonts w:ascii="Leelawadee" w:eastAsia="MS Gothic" w:hAnsi="Leelawadee" w:cs="Leelawadee"/>
+                <w:sz w:val="26"/>
+                <w:szCs w:val="26"/>
+              </w:rPr>
+              <w:t xml:space="preserve">[Intel Core i5-12500H Processor] This ultra-low-voltage platform features 12 cores and sixteen-way processing, delivering maximum high-efficiency power. Equipped with true machine intelligence and a </w:t>
+            </w:r>
             <w:r>
               <w:rPr>
                 <w:rFonts w:ascii="Leelawadee" w:eastAsia="MS Gothic" w:hAnsi="Leelawadee" w:cs="Leelawadee"/>
@@ -5392,7 +5425,7 @@
                 <w:szCs w:val="26"/>
               </w:rPr>
               <w:lastRenderedPageBreak/>
-              <w:t>[Intel Core i5-12500H Processor] This ultra-low-voltage platform features 12 cores and sixteen-way processing, delivering maximum high-efficiency power. Equipped with true machine intelligence and a newly designed efficient architecture, this groundbreaking processor learns and adapts to your needs, allowing you to accomplish more.</w:t>
+              <w:t>newly designed efficient architecture, this groundbreaking processor learns and adapts to your needs, allowing you to accomplish more.</w:t>
             </w:r>
           </w:p>
           <w:p>
@@ -5904,7 +5937,6 @@
                 <w:sz w:val="26"/>
                 <w:szCs w:val="26"/>
               </w:rPr>
-              <w:lastRenderedPageBreak/>
               <w:t xml:space="preserve">Graphics Coprocessor: </w:t>
             </w:r>
             <w:r>
@@ -6023,7 +6055,16 @@
                 <w:sz w:val="26"/>
                 <w:szCs w:val="26"/>
               </w:rPr>
-              <w:t>[Premium RAM] Enhance your multitasking capabilities with 36GB of high-bandwidth RAM (Model#: 2E2M9AA#ABB).</w:t>
+              <w:t xml:space="preserve">[Premium RAM] Enhance your multitasking capabilities with 36GB of </w:t>
+            </w:r>
+            <w:r>
+              <w:rPr>
+                <w:rFonts w:ascii="Leelawadee" w:eastAsia="MS Gothic" w:hAnsi="Leelawadee" w:cs="Leelawadee"/>
+                <w:sz w:val="26"/>
+                <w:szCs w:val="26"/>
+              </w:rPr>
+              <w:lastRenderedPageBreak/>
+              <w:t>high-bandwidth RAM (Model#: 2E2M9AA#ABB).</w:t>
             </w:r>
           </w:p>
           <w:p>
@@ -6137,6 +6178,7 @@
                 <w:sz w:val="26"/>
                 <w:szCs w:val="26"/>
               </w:rPr>
+              <w:lastRenderedPageBreak/>
               <w:t>10</w:t>
             </w:r>
           </w:p>
@@ -6645,25 +6687,25 @@
                 <w:sz w:val="26"/>
                 <w:szCs w:val="26"/>
               </w:rPr>
+              <w:t>Processor: Powered by the AMD Ryzen 5 7520U processor, operating at 2.8GHz (Turbo Boost up to 4.3 GHz, 4 cores, 8 threads), delivering excellent processing power for multitasking, multimedia editing, and light gaming.</w:t>
+            </w:r>
+          </w:p>
+          <w:p>
+            <w:pPr>
+              <w:spacing w:line="276" w:lineRule="auto"/>
+              <w:rPr>
+                <w:rFonts w:ascii="Leelawadee" w:eastAsia="MS Gothic" w:hAnsi="Leelawadee" w:cs="Leelawadee"/>
+                <w:sz w:val="26"/>
+                <w:szCs w:val="26"/>
+              </w:rPr>
+            </w:pPr>
+            <w:r>
+              <w:rPr>
+                <w:rFonts w:ascii="Leelawadee" w:eastAsia="MS Gothic" w:hAnsi="Leelawadee" w:cs="Leelawadee"/>
+                <w:sz w:val="26"/>
+                <w:szCs w:val="26"/>
+              </w:rPr>
               <w:lastRenderedPageBreak/>
-              <w:t>Processor: Powered by the AMD Ryzen 5 7520U processor, operating at 2.8GHz (Turbo Boost up to 4.3 GHz, 4 cores, 8 threads), delivering excellent processing power for multitasking, multimedia editing, and light gaming.</w:t>
-            </w:r>
-          </w:p>
-          <w:p>
-            <w:pPr>
-              <w:spacing w:line="276" w:lineRule="auto"/>
-              <w:rPr>
-                <w:rFonts w:ascii="Leelawadee" w:eastAsia="MS Gothic" w:hAnsi="Leelawadee" w:cs="Leelawadee"/>
-                <w:sz w:val="26"/>
-                <w:szCs w:val="26"/>
-              </w:rPr>
-            </w:pPr>
-            <w:r>
-              <w:rPr>
-                <w:rFonts w:ascii="Leelawadee" w:eastAsia="MS Gothic" w:hAnsi="Leelawadee" w:cs="Leelawadee"/>
-                <w:sz w:val="26"/>
-                <w:szCs w:val="26"/>
-              </w:rPr>
               <w:t>Connectivity: Stay secure while working and browsing with Wi-Fi 6 and Bluetooth combo, along with a 3.5mm Headphone/Microphone combo, 2 USB-A 3.2 ports, 1 USB-C 3.2 port, and HDMI.</w:t>
             </w:r>
           </w:p>
@@ -7267,25 +7309,25 @@
                 <w:sz w:val="26"/>
                 <w:szCs w:val="26"/>
               </w:rPr>
+              <w:t>Connectivity: Includes 2 USB Thunderbolt 4 / USB4 40Gbps Type-C ports (supporting Power Delivery and DisplayPort), 2 USB 3.2 Gen 1 Type-A ports, 1 HDMI 2.1 port, and 1 headphone/microphone combo jack.</w:t>
+            </w:r>
+          </w:p>
+          <w:p>
+            <w:pPr>
+              <w:spacing w:line="276" w:lineRule="auto"/>
+              <w:rPr>
+                <w:rFonts w:ascii="Leelawadee" w:hAnsi="Leelawadee" w:cs="Leelawadee"/>
+                <w:sz w:val="26"/>
+                <w:szCs w:val="26"/>
+              </w:rPr>
+            </w:pPr>
+            <w:r>
+              <w:rPr>
+                <w:rFonts w:ascii="Leelawadee" w:eastAsia="MS Gothic" w:hAnsi="Leelawadee" w:cs="Leelawadee"/>
+                <w:sz w:val="26"/>
+                <w:szCs w:val="26"/>
+              </w:rPr>
               <w:lastRenderedPageBreak/>
-              <w:t>Connectivity: Includes 2 USB Thunderbolt 4 / USB4 40Gbps Type-C ports (supporting Power Delivery and DisplayPort), 2 USB 3.2 Gen 1 Type-A ports, 1 HDMI 2.1 port, and 1 headphone/microphone combo jack.</w:t>
-            </w:r>
-          </w:p>
-          <w:p>
-            <w:pPr>
-              <w:spacing w:line="276" w:lineRule="auto"/>
-              <w:rPr>
-                <w:rFonts w:ascii="Leelawadee" w:hAnsi="Leelawadee" w:cs="Leelawadee"/>
-                <w:sz w:val="26"/>
-                <w:szCs w:val="26"/>
-              </w:rPr>
-            </w:pPr>
-            <w:r>
-              <w:rPr>
-                <w:rFonts w:ascii="Leelawadee" w:eastAsia="MS Gothic" w:hAnsi="Leelawadee" w:cs="Leelawadee"/>
-                <w:sz w:val="26"/>
-                <w:szCs w:val="26"/>
-              </w:rPr>
               <w:t xml:space="preserve">Additional Features: Backlit keyboard and fingerprint reader, Intel Wireless Wi-Fi 6E 2x2, Bluetooth 5.2, 1080p HD camera, 59Whr 4-Cell Lithium-Ion battery (up to 5 hours of battery life); dimensions of 12.32 x 8.43 x 0.7 inches and weighs 3.09 </w:t>
             </w:r>
             <w:proofErr w:type="spellStart"/>
@@ -7879,16 +7921,7 @@
                 <w:sz w:val="26"/>
                 <w:szCs w:val="26"/>
               </w:rPr>
-              <w:t>Acer 2022 Nitro 5 AN515 Gaming Laptop | Intel Core i7-</w:t>
-            </w:r>
-            <w:r>
-              <w:rPr>
-                <w:rFonts w:ascii="Leelawadee" w:hAnsi="Leelawadee" w:cs="Leelawadee"/>
-                <w:sz w:val="26"/>
-                <w:szCs w:val="26"/>
-              </w:rPr>
-              <w:lastRenderedPageBreak/>
-              <w:t xml:space="preserve">11800H 8-Core Processor | NVIDIA GeForce RTX 3050 </w:t>
+              <w:t xml:space="preserve">Acer 2022 Nitro 5 AN515 Gaming Laptop | Intel Core i7-11800H 8-Core Processor | NVIDIA GeForce RTX 3050 </w:t>
             </w:r>
             <w:proofErr w:type="spellStart"/>
             <w:r>
@@ -8031,119 +8064,119 @@
                 <w:sz w:val="26"/>
                 <w:szCs w:val="26"/>
               </w:rPr>
+              <w:t xml:space="preserve">Model Name: </w:t>
+            </w:r>
+            <w:r>
+              <w:rPr>
+                <w:rFonts w:ascii="Leelawadee" w:hAnsi="Leelawadee" w:cs="Leelawadee"/>
+                <w:sz w:val="26"/>
+                <w:szCs w:val="26"/>
+              </w:rPr>
+              <w:t>Nitro 5 AN515</w:t>
+            </w:r>
+          </w:p>
+          <w:p>
+            <w:pPr>
+              <w:spacing w:line="276" w:lineRule="auto"/>
+              <w:rPr>
+                <w:rFonts w:ascii="Leelawadee" w:hAnsi="Leelawadee" w:cs="Leelawadee"/>
+                <w:sz w:val="26"/>
+                <w:szCs w:val="26"/>
+              </w:rPr>
+            </w:pPr>
+            <w:r>
+              <w:rPr>
+                <w:rFonts w:ascii="Leelawadee" w:hAnsi="Leelawadee" w:cs="Leelawadee"/>
+                <w:b/>
+                <w:bCs/>
+                <w:sz w:val="26"/>
+                <w:szCs w:val="26"/>
+              </w:rPr>
+              <w:t xml:space="preserve">Screen Size: </w:t>
+            </w:r>
+            <w:r>
+              <w:rPr>
+                <w:rFonts w:ascii="Leelawadee" w:hAnsi="Leelawadee" w:cs="Leelawadee"/>
+                <w:sz w:val="26"/>
+                <w:szCs w:val="26"/>
+              </w:rPr>
+              <w:t>15.6 Inches</w:t>
+            </w:r>
+          </w:p>
+          <w:p>
+            <w:pPr>
+              <w:spacing w:line="276" w:lineRule="auto"/>
+              <w:rPr>
+                <w:rFonts w:ascii="Leelawadee" w:hAnsi="Leelawadee" w:cs="Leelawadee"/>
+                <w:sz w:val="26"/>
+                <w:szCs w:val="26"/>
+              </w:rPr>
+            </w:pPr>
+            <w:r>
+              <w:rPr>
+                <w:rFonts w:ascii="Leelawadee" w:hAnsi="Leelawadee" w:cs="Leelawadee"/>
+                <w:b/>
+                <w:bCs/>
+                <w:sz w:val="26"/>
+                <w:szCs w:val="26"/>
+              </w:rPr>
+              <w:t xml:space="preserve">Color: </w:t>
+            </w:r>
+            <w:r>
+              <w:rPr>
+                <w:rFonts w:ascii="Leelawadee" w:hAnsi="Leelawadee" w:cs="Leelawadee"/>
+                <w:sz w:val="26"/>
+                <w:szCs w:val="26"/>
+              </w:rPr>
+              <w:t>Shale Black</w:t>
+            </w:r>
+          </w:p>
+          <w:p>
+            <w:pPr>
+              <w:spacing w:line="276" w:lineRule="auto"/>
+              <w:rPr>
+                <w:rFonts w:ascii="Leelawadee" w:hAnsi="Leelawadee" w:cs="Leelawadee"/>
+                <w:sz w:val="26"/>
+                <w:szCs w:val="26"/>
+              </w:rPr>
+            </w:pPr>
+            <w:r>
+              <w:rPr>
+                <w:rFonts w:ascii="Leelawadee" w:hAnsi="Leelawadee" w:cs="Leelawadee"/>
+                <w:b/>
+                <w:bCs/>
+                <w:sz w:val="26"/>
+                <w:szCs w:val="26"/>
+              </w:rPr>
+              <w:t xml:space="preserve">Hard Disk Size: </w:t>
+            </w:r>
+            <w:r>
+              <w:rPr>
+                <w:rFonts w:ascii="Leelawadee" w:hAnsi="Leelawadee" w:cs="Leelawadee"/>
+                <w:sz w:val="26"/>
+                <w:szCs w:val="26"/>
+              </w:rPr>
+              <w:t>1TB</w:t>
+            </w:r>
+          </w:p>
+          <w:p>
+            <w:pPr>
+              <w:spacing w:line="276" w:lineRule="auto"/>
+              <w:rPr>
+                <w:rFonts w:ascii="Leelawadee" w:hAnsi="Leelawadee" w:cs="Leelawadee"/>
+                <w:sz w:val="26"/>
+                <w:szCs w:val="26"/>
+              </w:rPr>
+            </w:pPr>
+            <w:r>
+              <w:rPr>
+                <w:rFonts w:ascii="Leelawadee" w:hAnsi="Leelawadee" w:cs="Leelawadee"/>
+                <w:b/>
+                <w:bCs/>
+                <w:sz w:val="26"/>
+                <w:szCs w:val="26"/>
+              </w:rPr>
               <w:lastRenderedPageBreak/>
-              <w:t xml:space="preserve">Model Name: </w:t>
-            </w:r>
-            <w:r>
-              <w:rPr>
-                <w:rFonts w:ascii="Leelawadee" w:hAnsi="Leelawadee" w:cs="Leelawadee"/>
-                <w:sz w:val="26"/>
-                <w:szCs w:val="26"/>
-              </w:rPr>
-              <w:t>Nitro 5 AN515</w:t>
-            </w:r>
-          </w:p>
-          <w:p>
-            <w:pPr>
-              <w:spacing w:line="276" w:lineRule="auto"/>
-              <w:rPr>
-                <w:rFonts w:ascii="Leelawadee" w:hAnsi="Leelawadee" w:cs="Leelawadee"/>
-                <w:sz w:val="26"/>
-                <w:szCs w:val="26"/>
-              </w:rPr>
-            </w:pPr>
-            <w:r>
-              <w:rPr>
-                <w:rFonts w:ascii="Leelawadee" w:hAnsi="Leelawadee" w:cs="Leelawadee"/>
-                <w:b/>
-                <w:bCs/>
-                <w:sz w:val="26"/>
-                <w:szCs w:val="26"/>
-              </w:rPr>
-              <w:t xml:space="preserve">Screen Size: </w:t>
-            </w:r>
-            <w:r>
-              <w:rPr>
-                <w:rFonts w:ascii="Leelawadee" w:hAnsi="Leelawadee" w:cs="Leelawadee"/>
-                <w:sz w:val="26"/>
-                <w:szCs w:val="26"/>
-              </w:rPr>
-              <w:t>15.6 Inches</w:t>
-            </w:r>
-          </w:p>
-          <w:p>
-            <w:pPr>
-              <w:spacing w:line="276" w:lineRule="auto"/>
-              <w:rPr>
-                <w:rFonts w:ascii="Leelawadee" w:hAnsi="Leelawadee" w:cs="Leelawadee"/>
-                <w:sz w:val="26"/>
-                <w:szCs w:val="26"/>
-              </w:rPr>
-            </w:pPr>
-            <w:r>
-              <w:rPr>
-                <w:rFonts w:ascii="Leelawadee" w:hAnsi="Leelawadee" w:cs="Leelawadee"/>
-                <w:b/>
-                <w:bCs/>
-                <w:sz w:val="26"/>
-                <w:szCs w:val="26"/>
-              </w:rPr>
-              <w:t xml:space="preserve">Color: </w:t>
-            </w:r>
-            <w:r>
-              <w:rPr>
-                <w:rFonts w:ascii="Leelawadee" w:hAnsi="Leelawadee" w:cs="Leelawadee"/>
-                <w:sz w:val="26"/>
-                <w:szCs w:val="26"/>
-              </w:rPr>
-              <w:t>Shale Black</w:t>
-            </w:r>
-          </w:p>
-          <w:p>
-            <w:pPr>
-              <w:spacing w:line="276" w:lineRule="auto"/>
-              <w:rPr>
-                <w:rFonts w:ascii="Leelawadee" w:hAnsi="Leelawadee" w:cs="Leelawadee"/>
-                <w:sz w:val="26"/>
-                <w:szCs w:val="26"/>
-              </w:rPr>
-            </w:pPr>
-            <w:r>
-              <w:rPr>
-                <w:rFonts w:ascii="Leelawadee" w:hAnsi="Leelawadee" w:cs="Leelawadee"/>
-                <w:b/>
-                <w:bCs/>
-                <w:sz w:val="26"/>
-                <w:szCs w:val="26"/>
-              </w:rPr>
-              <w:t xml:space="preserve">Hard Disk Size: </w:t>
-            </w:r>
-            <w:r>
-              <w:rPr>
-                <w:rFonts w:ascii="Leelawadee" w:hAnsi="Leelawadee" w:cs="Leelawadee"/>
-                <w:sz w:val="26"/>
-                <w:szCs w:val="26"/>
-              </w:rPr>
-              <w:t>1TB</w:t>
-            </w:r>
-          </w:p>
-          <w:p>
-            <w:pPr>
-              <w:spacing w:line="276" w:lineRule="auto"/>
-              <w:rPr>
-                <w:rFonts w:ascii="Leelawadee" w:hAnsi="Leelawadee" w:cs="Leelawadee"/>
-                <w:sz w:val="26"/>
-                <w:szCs w:val="26"/>
-              </w:rPr>
-            </w:pPr>
-            <w:r>
-              <w:rPr>
-                <w:rFonts w:ascii="Leelawadee" w:hAnsi="Leelawadee" w:cs="Leelawadee"/>
-                <w:b/>
-                <w:bCs/>
-                <w:sz w:val="26"/>
-                <w:szCs w:val="26"/>
-              </w:rPr>
               <w:t xml:space="preserve">CPU Model: </w:t>
             </w:r>
             <w:r>
@@ -8483,7 +8516,43 @@
                 <w:sz w:val="26"/>
                 <w:szCs w:val="26"/>
               </w:rPr>
-              <w:t xml:space="preserve">Connection and Ports: Intel Wi-Fi 6 AX201 (2x2) Bluetooth 5.1; includes 1x USB 3.2 Gen 2 Type-C with DisplayPort support / 10Gbps, </w:t>
+              <w:t>Connection and Ports: Intel Wi-Fi 6 AX201 (2x2) Bluetooth 5.1; includes 1x USB 3.2 Gen 2 Type-C with DisplayPort support / 10Gbps, 1x USB 3.2 Gen 2 Type-A with Power-off Charging, 2x USB 3.2 Gen 1 Type-A, 1x RJ-45, 1x HDMI v2.0, and 1x headphone/microphone combo jack.</w:t>
+            </w:r>
+          </w:p>
+          <w:p>
+            <w:pPr>
+              <w:spacing w:line="276" w:lineRule="auto"/>
+              <w:rPr>
+                <w:rFonts w:ascii="Leelawadee" w:hAnsi="Leelawadee" w:cs="Leelawadee"/>
+                <w:sz w:val="26"/>
+                <w:szCs w:val="26"/>
+              </w:rPr>
+            </w:pPr>
+            <w:r>
+              <w:rPr>
+                <w:rFonts w:ascii="Leelawadee" w:hAnsi="Leelawadee" w:cs="Leelawadee"/>
+                <w:sz w:val="26"/>
+                <w:szCs w:val="26"/>
+              </w:rPr>
+              <w:t xml:space="preserve">Features: Windows 11 Pro; Full-size Backlit Keyboard with </w:t>
+            </w:r>
+            <w:proofErr w:type="spellStart"/>
+            <w:r>
+              <w:rPr>
+                <w:rFonts w:ascii="Leelawadee" w:hAnsi="Leelawadee" w:cs="Leelawadee"/>
+                <w:sz w:val="26"/>
+                <w:szCs w:val="26"/>
+              </w:rPr>
+              <w:t>Numpad</w:t>
+            </w:r>
+            <w:proofErr w:type="spellEnd"/>
+            <w:r>
+              <w:rPr>
+                <w:rFonts w:ascii="Leelawadee" w:hAnsi="Leelawadee" w:cs="Leelawadee"/>
+                <w:sz w:val="26"/>
+                <w:szCs w:val="26"/>
+              </w:rPr>
+              <w:t xml:space="preserve">; </w:t>
             </w:r>
             <w:r>
               <w:rPr>
@@ -8492,43 +8561,7 @@
                 <w:szCs w:val="26"/>
               </w:rPr>
               <w:lastRenderedPageBreak/>
-              <w:t>1x USB 3.2 Gen 2 Type-A with Power-off Charging, 2x USB 3.2 Gen 1 Type-A, 1x RJ-45, 1x HDMI v2.0, and 1x headphone/microphone combo jack.</w:t>
-            </w:r>
-          </w:p>
-          <w:p>
-            <w:pPr>
-              <w:spacing w:line="276" w:lineRule="auto"/>
-              <w:rPr>
-                <w:rFonts w:ascii="Leelawadee" w:hAnsi="Leelawadee" w:cs="Leelawadee"/>
-                <w:sz w:val="26"/>
-                <w:szCs w:val="26"/>
-              </w:rPr>
-            </w:pPr>
-            <w:r>
-              <w:rPr>
-                <w:rFonts w:ascii="Leelawadee" w:hAnsi="Leelawadee" w:cs="Leelawadee"/>
-                <w:sz w:val="26"/>
-                <w:szCs w:val="26"/>
-              </w:rPr>
-              <w:t xml:space="preserve">Features: Windows 11 Pro; Full-size Backlit Keyboard with </w:t>
-            </w:r>
-            <w:proofErr w:type="spellStart"/>
-            <w:r>
-              <w:rPr>
-                <w:rFonts w:ascii="Leelawadee" w:hAnsi="Leelawadee" w:cs="Leelawadee"/>
-                <w:sz w:val="26"/>
-                <w:szCs w:val="26"/>
-              </w:rPr>
-              <w:t>Numpad</w:t>
-            </w:r>
-            <w:proofErr w:type="spellEnd"/>
-            <w:r>
-              <w:rPr>
-                <w:rFonts w:ascii="Leelawadee" w:hAnsi="Leelawadee" w:cs="Leelawadee"/>
-                <w:sz w:val="26"/>
-                <w:szCs w:val="26"/>
-              </w:rPr>
-              <w:t xml:space="preserve">; 720p HD Camera; 57.5 </w:t>
+              <w:t xml:space="preserve">720p HD Camera; 57.5 </w:t>
             </w:r>
             <w:proofErr w:type="spellStart"/>
             <w:r>
@@ -9133,7 +9166,25 @@
                 <w:sz w:val="26"/>
                 <w:szCs w:val="26"/>
               </w:rPr>
-              <w:t xml:space="preserve">) </w:t>
+              <w:t>) supporting DisplayPort and USB charging, 2 USB 3.2 Gen 1 ports, 1 HDMI 2.1 port with HDCP support, 1 headphone/speaker/line-out jack, and DC-in for the AC adapter.</w:t>
+            </w:r>
+          </w:p>
+          <w:p>
+            <w:pPr>
+              <w:spacing w:line="276" w:lineRule="auto"/>
+              <w:rPr>
+                <w:rFonts w:ascii="Leelawadee" w:hAnsi="Leelawadee" w:cs="Leelawadee"/>
+                <w:sz w:val="26"/>
+                <w:szCs w:val="26"/>
+              </w:rPr>
+            </w:pPr>
+            <w:r>
+              <w:rPr>
+                <w:rFonts w:ascii="Leelawadee" w:eastAsia="MS Gothic" w:hAnsi="Leelawadee" w:cs="Leelawadee"/>
+                <w:sz w:val="26"/>
+                <w:szCs w:val="26"/>
+              </w:rPr>
+              <w:t xml:space="preserve">AMD Radeon Graphics: Experience top-tier performance with AMD </w:t>
             </w:r>
             <w:r>
               <w:rPr>
@@ -9142,25 +9193,7 @@
                 <w:szCs w:val="26"/>
               </w:rPr>
               <w:lastRenderedPageBreak/>
-              <w:t>supporting DisplayPort and USB charging, 2 USB 3.2 Gen 1 ports, 1 HDMI 2.1 port with HDCP support, 1 headphone/speaker/line-out jack, and DC-in for the AC adapter.</w:t>
-            </w:r>
-          </w:p>
-          <w:p>
-            <w:pPr>
-              <w:spacing w:line="276" w:lineRule="auto"/>
-              <w:rPr>
-                <w:rFonts w:ascii="Leelawadee" w:hAnsi="Leelawadee" w:cs="Leelawadee"/>
-                <w:sz w:val="26"/>
-                <w:szCs w:val="26"/>
-              </w:rPr>
-            </w:pPr>
-            <w:r>
-              <w:rPr>
-                <w:rFonts w:ascii="Leelawadee" w:eastAsia="MS Gothic" w:hAnsi="Leelawadee" w:cs="Leelawadee"/>
-                <w:sz w:val="26"/>
-                <w:szCs w:val="26"/>
-              </w:rPr>
-              <w:t>AMD Radeon Graphics: Experience top-tier performance with AMD Radeon graphics, designed to deliver stunningly lifelike visuals, heightened immersion, and essential features for an exceptional entertainment experience.</w:t>
+              <w:t>Radeon graphics, designed to deliver stunningly lifelike visuals, heightened immersion, and essential features for an exceptional entertainment experience.</w:t>
             </w:r>
           </w:p>
         </w:tc>
@@ -9656,93 +9689,156 @@
                 <w:szCs w:val="26"/>
               </w:rPr>
             </w:pPr>
+            <w:r>
+              <w:rPr>
+                <w:rFonts w:ascii="Leelawadee" w:eastAsia="MS Gothic" w:hAnsi="Leelawadee" w:cs="Leelawadee"/>
+                <w:sz w:val="26"/>
+                <w:szCs w:val="26"/>
+              </w:rPr>
+              <w:t>15.6 Full HD 1920 x 1080 Display: Features a 15.6 Full HD (1920 x 1080) LED-backlit IPS Comfy</w:t>
+            </w:r>
+            <w:r>
+              <w:rPr>
+                <w:rFonts w:ascii="Leelawadee" w:eastAsia="MS Gothic" w:hAnsi="Leelawadee" w:cs="Leelawadee"/>
+                <w:sz w:val="26"/>
+                <w:szCs w:val="26"/>
+              </w:rPr>
+              <w:t xml:space="preserve"> </w:t>
+            </w:r>
+            <w:r>
+              <w:rPr>
+                <w:rFonts w:ascii="Leelawadee" w:eastAsia="MS Gothic" w:hAnsi="Leelawadee" w:cs="Leelawadee"/>
+                <w:sz w:val="26"/>
+                <w:szCs w:val="26"/>
+              </w:rPr>
+              <w:t>View anti-glare widescreen display, enhanced by AMD Radeon graphics. Includes a backlit keyboard and offers up to 11 hours of battery life.</w:t>
+            </w:r>
+          </w:p>
+          <w:p>
+            <w:pPr>
+              <w:spacing w:line="276" w:lineRule="auto"/>
+              <w:rPr>
+                <w:rFonts w:ascii="Leelawadee" w:eastAsia="MS Gothic" w:hAnsi="Leelawadee" w:cs="Leelawadee"/>
+                <w:sz w:val="26"/>
+                <w:szCs w:val="26"/>
+              </w:rPr>
+            </w:pPr>
+            <w:r>
+              <w:rPr>
+                <w:rFonts w:ascii="Leelawadee" w:eastAsia="MS Gothic" w:hAnsi="Leelawadee" w:cs="Leelawadee"/>
+                <w:sz w:val="26"/>
+                <w:szCs w:val="26"/>
+              </w:rPr>
+              <w:t>AMD Ryzen 5 5500U Mobile Processor: Equipped with a 5th Gen AMD Ryzen 5 5500U processor, operating at 2.1GHz (up to 4 GHz, 8MB Cache, 10 cores). Whether you're creating, playing, working, educating, or entertaining, the possibilities are limitless. This processor powers ultra-thin notebooks that deliver exceptional performance, impressive battery life, and modern features for on-the-go use.</w:t>
+            </w:r>
+          </w:p>
+          <w:p>
+            <w:pPr>
+              <w:spacing w:line="276" w:lineRule="auto"/>
+              <w:rPr>
+                <w:rFonts w:ascii="Leelawadee" w:eastAsia="MS Gothic" w:hAnsi="Leelawadee" w:cs="Leelawadee"/>
+                <w:sz w:val="26"/>
+                <w:szCs w:val="26"/>
+              </w:rPr>
+            </w:pPr>
+            <w:r>
+              <w:rPr>
+                <w:rFonts w:ascii="Leelawadee" w:eastAsia="MS Gothic" w:hAnsi="Leelawadee" w:cs="Leelawadee"/>
+                <w:sz w:val="26"/>
+                <w:szCs w:val="26"/>
+              </w:rPr>
+              <w:t>Upgraded to 16GB System Memory: The original seal has been opened for upgrade purposes only. Enjoy ample high-bandwidth RAM that enables smooth operation of games, photo and video editing applications, as well as multitasking with multiple programs and browser tabs simultaneously.</w:t>
+            </w:r>
+          </w:p>
+          <w:p>
+            <w:pPr>
+              <w:spacing w:line="276" w:lineRule="auto"/>
+              <w:rPr>
+                <w:rFonts w:ascii="Leelawadee" w:eastAsia="MS Gothic" w:hAnsi="Leelawadee" w:cs="Leelawadee"/>
+                <w:sz w:val="26"/>
+                <w:szCs w:val="26"/>
+              </w:rPr>
+            </w:pPr>
+            <w:r>
+              <w:rPr>
+                <w:rFonts w:ascii="Leelawadee" w:eastAsia="MS Gothic" w:hAnsi="Leelawadee" w:cs="Leelawadee"/>
+                <w:sz w:val="26"/>
+                <w:szCs w:val="26"/>
+              </w:rPr>
+              <w:t xml:space="preserve">Upgraded to 512GB </w:t>
+            </w:r>
+            <w:proofErr w:type="spellStart"/>
+            <w:r>
+              <w:rPr>
+                <w:rFonts w:ascii="Leelawadee" w:eastAsia="MS Gothic" w:hAnsi="Leelawadee" w:cs="Leelawadee"/>
+                <w:sz w:val="26"/>
+                <w:szCs w:val="26"/>
+              </w:rPr>
+              <w:t>PCIe</w:t>
+            </w:r>
+            <w:proofErr w:type="spellEnd"/>
+            <w:r>
+              <w:rPr>
+                <w:rFonts w:ascii="Leelawadee" w:eastAsia="MS Gothic" w:hAnsi="Leelawadee" w:cs="Leelawadee"/>
+                <w:sz w:val="26"/>
+                <w:szCs w:val="26"/>
+              </w:rPr>
+              <w:t xml:space="preserve"> </w:t>
+            </w:r>
+            <w:proofErr w:type="spellStart"/>
+            <w:r>
+              <w:rPr>
+                <w:rFonts w:ascii="Leelawadee" w:eastAsia="MS Gothic" w:hAnsi="Leelawadee" w:cs="Leelawadee"/>
+                <w:sz w:val="26"/>
+                <w:szCs w:val="26"/>
+              </w:rPr>
+              <w:t>NVMe</w:t>
+            </w:r>
+            <w:proofErr w:type="spellEnd"/>
+            <w:r>
+              <w:rPr>
+                <w:rFonts w:ascii="Leelawadee" w:eastAsia="MS Gothic" w:hAnsi="Leelawadee" w:cs="Leelawadee"/>
+                <w:sz w:val="26"/>
+                <w:szCs w:val="26"/>
+              </w:rPr>
+              <w:t xml:space="preserve"> SSD Storage: Experience rapid boot-</w:t>
+            </w:r>
+            <w:r>
+              <w:rPr>
+                <w:rFonts w:ascii="Leelawadee" w:eastAsia="MS Gothic" w:hAnsi="Leelawadee" w:cs="Leelawadee"/>
+                <w:sz w:val="26"/>
+                <w:szCs w:val="26"/>
+              </w:rPr>
+              <w:lastRenderedPageBreak/>
+              <w:t xml:space="preserve">up times, quick access to files, and plenty of space for all your </w:t>
+            </w:r>
             <w:bookmarkStart w:id="0" w:name="_GoBack"/>
-            <w:r>
-              <w:rPr>
-                <w:rFonts w:ascii="Leelawadee" w:eastAsia="MS Gothic" w:hAnsi="Leelawadee" w:cs="Leelawadee"/>
-                <w:sz w:val="26"/>
-                <w:szCs w:val="26"/>
-              </w:rPr>
-              <w:t>15.6 Full HD 1920 x 1080 Display: Features a 15.6 Full HD (1920 x 1080) LED-backlit IPS Comfy</w:t>
-            </w:r>
-            <w:r>
-              <w:rPr>
-                <w:rFonts w:ascii="Leelawadee" w:eastAsia="MS Gothic" w:hAnsi="Leelawadee" w:cs="Leelawadee"/>
-                <w:sz w:val="26"/>
-                <w:szCs w:val="26"/>
-              </w:rPr>
-              <w:t xml:space="preserve"> </w:t>
-            </w:r>
-            <w:r>
-              <w:rPr>
-                <w:rFonts w:ascii="Leelawadee" w:eastAsia="MS Gothic" w:hAnsi="Leelawadee" w:cs="Leelawadee"/>
-                <w:sz w:val="26"/>
-                <w:szCs w:val="26"/>
-              </w:rPr>
-              <w:t>View anti-glare widescreen display, enhanced by AMD Radeon graphics. Includes a backlit keyboard and offers up to 11 hours of battery life.</w:t>
-            </w:r>
-          </w:p>
-          <w:p>
-            <w:pPr>
-              <w:spacing w:line="276" w:lineRule="auto"/>
-              <w:rPr>
-                <w:rFonts w:ascii="Leelawadee" w:eastAsia="MS Gothic" w:hAnsi="Leelawadee" w:cs="Leelawadee"/>
-                <w:sz w:val="26"/>
-                <w:szCs w:val="26"/>
-              </w:rPr>
-            </w:pPr>
-            <w:r>
-              <w:rPr>
-                <w:rFonts w:ascii="Leelawadee" w:eastAsia="MS Gothic" w:hAnsi="Leelawadee" w:cs="Leelawadee"/>
-                <w:sz w:val="26"/>
-                <w:szCs w:val="26"/>
-              </w:rPr>
-              <w:t>AMD Ryzen 5 5500U Mobile Processor: Equipped with a 5th Gen AMD Ryzen 5 5500U processor, operating at 2.1GHz (up to 4 GHz, 8MB Cache, 10 cores). Whether you're creating, playing, working, educating, or entertaining, the possibilities are limitless. This processor powers ultra-thin notebooks that deliver exceptional performance, impressive battery life, and modern features for on-the-go use.</w:t>
-            </w:r>
-          </w:p>
-          <w:p>
-            <w:pPr>
-              <w:spacing w:line="276" w:lineRule="auto"/>
-              <w:rPr>
-                <w:rFonts w:ascii="Leelawadee" w:eastAsia="MS Gothic" w:hAnsi="Leelawadee" w:cs="Leelawadee"/>
-                <w:sz w:val="26"/>
-                <w:szCs w:val="26"/>
-              </w:rPr>
-            </w:pPr>
-            <w:r>
-              <w:rPr>
-                <w:rFonts w:ascii="Leelawadee" w:eastAsia="MS Gothic" w:hAnsi="Leelawadee" w:cs="Leelawadee"/>
-                <w:sz w:val="26"/>
-                <w:szCs w:val="26"/>
-              </w:rPr>
-              <w:t xml:space="preserve">Upgraded to 16GB System Memory: The original seal has been opened for upgrade purposes only. Enjoy ample high-bandwidth RAM that </w:t>
-            </w:r>
-            <w:r>
-              <w:rPr>
-                <w:rFonts w:ascii="Leelawadee" w:eastAsia="MS Gothic" w:hAnsi="Leelawadee" w:cs="Leelawadee"/>
-                <w:sz w:val="26"/>
-                <w:szCs w:val="26"/>
-              </w:rPr>
-              <w:lastRenderedPageBreak/>
-              <w:t>enables smooth operation of games, photo and video editing applications, as well as multitasking with multiple programs and browser tabs simultaneously.</w:t>
-            </w:r>
-          </w:p>
-          <w:p>
-            <w:pPr>
-              <w:spacing w:line="276" w:lineRule="auto"/>
-              <w:rPr>
-                <w:rFonts w:ascii="Leelawadee" w:eastAsia="MS Gothic" w:hAnsi="Leelawadee" w:cs="Leelawadee"/>
-                <w:sz w:val="26"/>
-                <w:szCs w:val="26"/>
-              </w:rPr>
-            </w:pPr>
-            <w:r>
-              <w:rPr>
-                <w:rFonts w:ascii="Leelawadee" w:eastAsia="MS Gothic" w:hAnsi="Leelawadee" w:cs="Leelawadee"/>
-                <w:sz w:val="26"/>
-                <w:szCs w:val="26"/>
-              </w:rPr>
-              <w:t xml:space="preserve">Upgraded to 512GB </w:t>
+            <w:bookmarkEnd w:id="0"/>
+            <w:r>
+              <w:rPr>
+                <w:rFonts w:ascii="Leelawadee" w:eastAsia="MS Gothic" w:hAnsi="Leelawadee" w:cs="Leelawadee"/>
+                <w:sz w:val="26"/>
+                <w:szCs w:val="26"/>
+              </w:rPr>
+              <w:t>documents with this ultra-fast solid-state drive.</w:t>
+            </w:r>
+          </w:p>
+          <w:p>
+            <w:pPr>
+              <w:spacing w:line="276" w:lineRule="auto"/>
+              <w:rPr>
+                <w:rFonts w:ascii="Leelawadee" w:hAnsi="Leelawadee" w:cs="Leelawadee"/>
+                <w:sz w:val="26"/>
+                <w:szCs w:val="26"/>
+              </w:rPr>
+            </w:pPr>
+            <w:r>
+              <w:rPr>
+                <w:rFonts w:ascii="Leelawadee" w:eastAsia="MS Gothic" w:hAnsi="Leelawadee" w:cs="Leelawadee"/>
+                <w:sz w:val="26"/>
+                <w:szCs w:val="26"/>
+              </w:rPr>
+              <w:t xml:space="preserve">Connectivity: Includes 1 USB 3.2 (Type-C) Gen 1 port (up to 5 </w:t>
             </w:r>
             <w:proofErr w:type="spellStart"/>
             <w:r>
@@ -9751,7 +9847,7 @@
                 <w:sz w:val="26"/>
                 <w:szCs w:val="26"/>
               </w:rPr>
-              <w:t>PCIe</w:t>
+              <w:t>Gbps</w:t>
             </w:r>
             <w:proofErr w:type="spellEnd"/>
             <w:r>
@@ -9760,63 +9856,8 @@
                 <w:sz w:val="26"/>
                 <w:szCs w:val="26"/>
               </w:rPr>
-              <w:t xml:space="preserve"> </w:t>
-            </w:r>
-            <w:proofErr w:type="spellStart"/>
-            <w:r>
-              <w:rPr>
-                <w:rFonts w:ascii="Leelawadee" w:eastAsia="MS Gothic" w:hAnsi="Leelawadee" w:cs="Leelawadee"/>
-                <w:sz w:val="26"/>
-                <w:szCs w:val="26"/>
-              </w:rPr>
-              <w:t>NVMe</w:t>
-            </w:r>
-            <w:proofErr w:type="spellEnd"/>
-            <w:r>
-              <w:rPr>
-                <w:rFonts w:ascii="Leelawadee" w:eastAsia="MS Gothic" w:hAnsi="Leelawadee" w:cs="Leelawadee"/>
-                <w:sz w:val="26"/>
-                <w:szCs w:val="26"/>
-              </w:rPr>
-              <w:t xml:space="preserve"> SSD Storage: Experience rapid boot-up times, quick access to files, and plenty of space for all your documents with this ultra-fast solid-state drive.</w:t>
-            </w:r>
-          </w:p>
-          <w:p>
-            <w:pPr>
-              <w:spacing w:line="276" w:lineRule="auto"/>
-              <w:rPr>
-                <w:rFonts w:ascii="Leelawadee" w:hAnsi="Leelawadee" w:cs="Leelawadee"/>
-                <w:sz w:val="26"/>
-                <w:szCs w:val="26"/>
-              </w:rPr>
-            </w:pPr>
-            <w:r>
-              <w:rPr>
-                <w:rFonts w:ascii="Leelawadee" w:eastAsia="MS Gothic" w:hAnsi="Leelawadee" w:cs="Leelawadee"/>
-                <w:sz w:val="26"/>
-                <w:szCs w:val="26"/>
-              </w:rPr>
-              <w:t xml:space="preserve">Connectivity: Includes 1 USB 3.2 (Type-C) Gen 1 port (up to 5 </w:t>
-            </w:r>
-            <w:proofErr w:type="spellStart"/>
-            <w:r>
-              <w:rPr>
-                <w:rFonts w:ascii="Leelawadee" w:eastAsia="MS Gothic" w:hAnsi="Leelawadee" w:cs="Leelawadee"/>
-                <w:sz w:val="26"/>
-                <w:szCs w:val="26"/>
-              </w:rPr>
-              <w:t>Gbps</w:t>
-            </w:r>
-            <w:proofErr w:type="spellEnd"/>
-            <w:r>
-              <w:rPr>
-                <w:rFonts w:ascii="Leelawadee" w:eastAsia="MS Gothic" w:hAnsi="Leelawadee" w:cs="Leelawadee"/>
-                <w:sz w:val="26"/>
-                <w:szCs w:val="26"/>
-              </w:rPr>
               <w:t>), 2 USB 3.2 Gen 1 ports (one featuring power-off charging), 1 USB 2.0 port, 1 HDMI 2.0 port with HDCP support, and Wi-Fi 6 connectivity.</w:t>
             </w:r>
-            <w:bookmarkEnd w:id="0"/>
           </w:p>
         </w:tc>
       </w:tr>
@@ -10551,7 +10592,7 @@
 </file>
 
 <file path=customXml/itemProps1.xml><?xml version="1.0" encoding="utf-8"?>
-<ds:datastoreItem xmlns:ds="http://schemas.openxmlformats.org/officeDocument/2006/customXml" ds:itemID="{ECC179E0-15FF-4EE9-85B9-64F938B61FA9}">
+<ds:datastoreItem xmlns:ds="http://schemas.openxmlformats.org/officeDocument/2006/customXml" ds:itemID="{898B4FC7-7722-4B36-B66D-6A70C9A53763}">
   <ds:schemaRefs>
     <ds:schemaRef ds:uri="http://schemas.openxmlformats.org/officeDocument/2006/bibliography"/>
   </ds:schemaRefs>

</xml_diff>